<commit_message>
Blog 24 and clean up of NATO
</commit_message>
<xml_diff>
--- a/docs/nato/ca/navy.docx
+++ b/docs/nato/ca/navy.docx
@@ -1,6 +1,6 @@
 
 <file path=word/document.xml><?xml version="1.0" encoding="utf-8"?>
-<w:document xmlns:wpc="http://schemas.microsoft.com/office/word/2010/wordprocessingCanvas" xmlns:cx="http://schemas.microsoft.com/office/drawing/2014/chartex" xmlns:cx1="http://schemas.microsoft.com/office/drawing/2015/9/8/chartex" xmlns:cx2="http://schemas.microsoft.com/office/drawing/2015/10/21/chartex" xmlns:mc="http://schemas.openxmlformats.org/markup-compatibility/2006" xmlns:o="urn:schemas-microsoft-com:office:office" xmlns:r="http://schemas.openxmlformats.org/officeDocument/2006/relationships" xmlns:m="http://schemas.openxmlformats.org/officeDocument/2006/math" xmlns:v="urn:schemas-microsoft-com:vml" xmlns:wp14="http://schemas.microsoft.com/office/word/2010/wordprocessingDrawing" xmlns:wp="http://schemas.openxmlformats.org/drawingml/2006/wordprocessingDrawing" xmlns:w10="urn:schemas-microsoft-com:office:word" xmlns:w="http://schemas.openxmlformats.org/wordprocessingml/2006/main" xmlns:w14="http://schemas.microsoft.com/office/word/2010/wordml" xmlns:w15="http://schemas.microsoft.com/office/word/2012/wordml" xmlns:w16se="http://schemas.microsoft.com/office/word/2015/wordml/symex" xmlns:wpg="http://schemas.microsoft.com/office/word/2010/wordprocessingGroup" xmlns:wpi="http://schemas.microsoft.com/office/word/2010/wordprocessingInk" xmlns:wne="http://schemas.microsoft.com/office/word/2006/wordml" xmlns:wps="http://schemas.microsoft.com/office/word/2010/wordprocessingShape" mc:Ignorable="w14 w15 w16se wp14">
+<w:document xmlns:wpc="http://schemas.microsoft.com/office/word/2010/wordprocessingCanvas" xmlns:cx="http://schemas.microsoft.com/office/drawing/2014/chartex" xmlns:cx1="http://schemas.microsoft.com/office/drawing/2015/9/8/chartex" xmlns:cx2="http://schemas.microsoft.com/office/drawing/2015/10/21/chartex" xmlns:cx3="http://schemas.microsoft.com/office/drawing/2016/5/9/chartex" xmlns:cx4="http://schemas.microsoft.com/office/drawing/2016/5/10/chartex" xmlns:cx5="http://schemas.microsoft.com/office/drawing/2016/5/11/chartex" xmlns:cx6="http://schemas.microsoft.com/office/drawing/2016/5/12/chartex" xmlns:cx7="http://schemas.microsoft.com/office/drawing/2016/5/13/chartex" xmlns:cx8="http://schemas.microsoft.com/office/drawing/2016/5/14/chartex" xmlns:mc="http://schemas.openxmlformats.org/markup-compatibility/2006" xmlns:aink="http://schemas.microsoft.com/office/drawing/2016/ink" xmlns:am3d="http://schemas.microsoft.com/office/drawing/2017/model3d" xmlns:o="urn:schemas-microsoft-com:office:office" xmlns:r="http://schemas.openxmlformats.org/officeDocument/2006/relationships" xmlns:m="http://schemas.openxmlformats.org/officeDocument/2006/math" xmlns:v="urn:schemas-microsoft-com:vml" xmlns:wp14="http://schemas.microsoft.com/office/word/2010/wordprocessingDrawing" xmlns:wp="http://schemas.openxmlformats.org/drawingml/2006/wordprocessingDrawing" xmlns:w10="urn:schemas-microsoft-com:office:word" xmlns:w="http://schemas.openxmlformats.org/wordprocessingml/2006/main" xmlns:w14="http://schemas.microsoft.com/office/word/2010/wordml" xmlns:w15="http://schemas.microsoft.com/office/word/2012/wordml" xmlns:w16cex="http://schemas.microsoft.com/office/word/2018/wordml/cex" xmlns:w16cid="http://schemas.microsoft.com/office/word/2016/wordml/cid" xmlns:w16="http://schemas.microsoft.com/office/word/2018/wordml" xmlns:w16se="http://schemas.microsoft.com/office/word/2015/wordml/symex" xmlns:wpg="http://schemas.microsoft.com/office/word/2010/wordprocessingGroup" xmlns:wpi="http://schemas.microsoft.com/office/word/2010/wordprocessingInk" xmlns:wne="http://schemas.microsoft.com/office/word/2006/wordml" xmlns:wps="http://schemas.microsoft.com/office/word/2010/wordprocessingShape" mc:Ignorable="w14 w15 w16se w16cid w16 w16cex wp14">
   <w:body>
     <w:p>
       <w:pPr>
@@ -56,7 +56,7 @@
           <w:lang w:val="en-CA" w:eastAsia="en-CA"/>
         </w:rPr>
         <w:drawing>
-          <wp:inline distT="0" distB="0" distL="0" distR="0" wp14:anchorId="32E50D84" wp14:editId="184459BF">
+          <wp:inline distT="0" distB="0" distL="0" distR="0" wp14:anchorId="1AF4ADB3" wp14:editId="37B87994">
             <wp:extent cx="5943600" cy="4263390"/>
             <wp:effectExtent l="0" t="0" r="0" b="3810"/>
             <wp:docPr id="6" name="Picture 6"/>
@@ -792,7 +792,6 @@
               <w:rPr>
                 <w:lang w:val="en-CA"/>
               </w:rPr>
-              <w:lastRenderedPageBreak/>
               <w:t>DDH 283</w:t>
             </w:r>
           </w:p>
@@ -932,7 +931,7 @@
           <w:lang w:val="en-CA" w:eastAsia="en-CA"/>
         </w:rPr>
         <w:drawing>
-          <wp:inline distT="0" distB="0" distL="0" distR="0" wp14:anchorId="21FE9B6A" wp14:editId="3F9D03EE">
+          <wp:inline distT="0" distB="0" distL="0" distR="0" wp14:anchorId="3B1CFC88" wp14:editId="6210B81C">
             <wp:extent cx="5943600" cy="3954780"/>
             <wp:effectExtent l="0" t="0" r="0" b="7620"/>
             <wp:docPr id="9" name="Picture 9"/>
@@ -2010,7 +2009,6 @@
                 <w:szCs w:val="23"/>
                 <w:lang w:val="en-CA" w:eastAsia="en-CA"/>
               </w:rPr>
-              <w:lastRenderedPageBreak/>
               <w:t>FFH 334</w:t>
             </w:r>
           </w:p>
@@ -3461,7 +3459,7 @@
           <w:lang w:val="en-CA" w:eastAsia="en-CA"/>
         </w:rPr>
         <w:drawing>
-          <wp:inline distT="0" distB="0" distL="0" distR="0" wp14:anchorId="731054D2" wp14:editId="5492E184">
+          <wp:inline distT="0" distB="0" distL="0" distR="0" wp14:anchorId="3673E7AF" wp14:editId="178BF26D">
             <wp:extent cx="2936875" cy="2280920"/>
             <wp:effectExtent l="0" t="0" r="0" b="5080"/>
             <wp:docPr id="10" name="Picture 10"/>
@@ -3518,7 +3516,7 @@
         <mc:AlternateContent>
           <mc:Choice Requires="wps">
             <w:drawing>
-              <wp:anchor distT="0" distB="0" distL="114300" distR="114300" simplePos="0" relativeHeight="251668480" behindDoc="0" locked="0" layoutInCell="1" allowOverlap="1" wp14:anchorId="6D52FEB3" wp14:editId="24021BDB">
+              <wp:anchor distT="0" distB="0" distL="114300" distR="114300" simplePos="0" relativeHeight="251668480" behindDoc="0" locked="0" layoutInCell="1" allowOverlap="1" wp14:anchorId="6EE00EDF" wp14:editId="24A76199">
                 <wp:simplePos x="0" y="0"/>
                 <wp:positionH relativeFrom="margin">
                   <wp:align>left</wp:align>
@@ -3580,7 +3578,7 @@
           </mc:Choice>
           <mc:Fallback>
             <w:pict>
-              <v:shapetype w14:anchorId="6D52FEB3" id="_x0000_t202" coordsize="21600,21600" o:spt="202" path="m,l,21600r21600,l21600,xe">
+              <v:shapetype w14:anchorId="6EE00EDF" id="_x0000_t202" coordsize="21600,21600" o:spt="202" path="m,l,21600r21600,l21600,xe">
                 <v:stroke joinstyle="miter"/>
                 <v:path gradientshapeok="t" o:connecttype="rect"/>
               </v:shapetype>
@@ -3650,10 +3648,10 @@
         <w:tblLook w:val="04A0" w:firstRow="1" w:lastRow="0" w:firstColumn="1" w:lastColumn="0" w:noHBand="0" w:noVBand="1"/>
       </w:tblPr>
       <w:tblGrid>
-        <w:gridCol w:w="1026"/>
-        <w:gridCol w:w="1970"/>
-        <w:gridCol w:w="1753"/>
-        <w:gridCol w:w="1154"/>
+        <w:gridCol w:w="1018"/>
+        <w:gridCol w:w="1939"/>
+        <w:gridCol w:w="1718"/>
+        <w:gridCol w:w="1140"/>
         <w:gridCol w:w="1004"/>
       </w:tblGrid>
       <w:tr>
@@ -3690,7 +3688,6 @@
                 <w:bCs/>
                 <w:lang w:val="en-CA"/>
               </w:rPr>
-              <w:lastRenderedPageBreak/>
               <w:t>Pennant</w:t>
             </w:r>
           </w:p>
@@ -3852,13 +3849,13 @@
           <w:p>
             <w:pPr>
               <w:rPr>
-                <w:b/>
-                <w:lang w:val="en-CA"/>
-              </w:rPr>
-            </w:pPr>
-            <w:r>
-              <w:rPr>
-                <w:b/>
+                <w:bCs/>
+                <w:lang w:val="en-CA"/>
+              </w:rPr>
+            </w:pPr>
+            <w:r>
+              <w:rPr>
+                <w:bCs/>
                 <w:lang w:val="en-CA"/>
               </w:rPr>
               <w:t>DDH 265</w:t>
@@ -3884,13 +3881,13 @@
           <w:p>
             <w:pPr>
               <w:rPr>
-                <w:b/>
-                <w:lang w:val="en-CA"/>
-              </w:rPr>
-            </w:pPr>
-            <w:r>
-              <w:rPr>
-                <w:b/>
+                <w:bCs/>
+                <w:lang w:val="en-CA"/>
+              </w:rPr>
+            </w:pPr>
+            <w:r>
+              <w:rPr>
+                <w:bCs/>
                 <w:lang w:val="en-CA"/>
               </w:rPr>
               <w:t>Annapolis</w:t>
@@ -3916,13 +3913,13 @@
           <w:p>
             <w:pPr>
               <w:rPr>
-                <w:b/>
-                <w:lang w:val="en-CA"/>
-              </w:rPr>
-            </w:pPr>
-            <w:r>
-              <w:rPr>
-                <w:b/>
+                <w:bCs/>
+                <w:lang w:val="en-CA"/>
+              </w:rPr>
+            </w:pPr>
+            <w:r>
+              <w:rPr>
+                <w:bCs/>
                 <w:lang w:val="en-CA"/>
               </w:rPr>
               <w:t>Annapolis</w:t>
@@ -3948,13 +3945,13 @@
           <w:p>
             <w:pPr>
               <w:rPr>
-                <w:b/>
-                <w:lang w:val="en-CA"/>
-              </w:rPr>
-            </w:pPr>
-            <w:r>
-              <w:rPr>
-                <w:b/>
+                <w:bCs/>
+                <w:lang w:val="en-CA"/>
+              </w:rPr>
+            </w:pPr>
+            <w:r>
+              <w:rPr>
+                <w:bCs/>
                 <w:lang w:val="en-CA"/>
               </w:rPr>
               <w:t>Active</w:t>
@@ -3980,13 +3977,13 @@
           <w:p>
             <w:pPr>
               <w:rPr>
-                <w:b/>
-                <w:lang w:val="en-CA"/>
-              </w:rPr>
-            </w:pPr>
-            <w:r>
-              <w:rPr>
-                <w:b/>
+                <w:bCs/>
+                <w:lang w:val="en-CA"/>
+              </w:rPr>
+            </w:pPr>
+            <w:r>
+              <w:rPr>
+                <w:bCs/>
                 <w:lang w:val="en-CA"/>
               </w:rPr>
               <w:t>Pacific</w:t>
@@ -4014,13 +4011,13 @@
           <w:p>
             <w:pPr>
               <w:rPr>
-                <w:b/>
-                <w:lang w:val="en-CA"/>
-              </w:rPr>
-            </w:pPr>
-            <w:r>
-              <w:rPr>
-                <w:b/>
+                <w:bCs/>
+                <w:lang w:val="en-CA"/>
+              </w:rPr>
+            </w:pPr>
+            <w:r>
+              <w:rPr>
+                <w:bCs/>
                 <w:lang w:val="en-CA"/>
               </w:rPr>
               <w:t>DDH 266</w:t>
@@ -4046,13 +4043,13 @@
           <w:p>
             <w:pPr>
               <w:rPr>
-                <w:b/>
-                <w:lang w:val="en-CA"/>
-              </w:rPr>
-            </w:pPr>
-            <w:r>
-              <w:rPr>
-                <w:b/>
+                <w:bCs/>
+                <w:lang w:val="en-CA"/>
+              </w:rPr>
+            </w:pPr>
+            <w:r>
+              <w:rPr>
+                <w:bCs/>
                 <w:lang w:val="en-CA"/>
               </w:rPr>
               <w:t>Annapolis</w:t>
@@ -4078,13 +4075,13 @@
           <w:p>
             <w:pPr>
               <w:rPr>
-                <w:b/>
-                <w:lang w:val="en-CA"/>
-              </w:rPr>
-            </w:pPr>
-            <w:r>
-              <w:rPr>
-                <w:b/>
+                <w:bCs/>
+                <w:lang w:val="en-CA"/>
+              </w:rPr>
+            </w:pPr>
+            <w:r>
+              <w:rPr>
+                <w:bCs/>
                 <w:lang w:val="en-CA"/>
               </w:rPr>
               <w:t>Nipigon</w:t>
@@ -4110,13 +4107,13 @@
           <w:p>
             <w:pPr>
               <w:rPr>
-                <w:b/>
-                <w:lang w:val="en-CA"/>
-              </w:rPr>
-            </w:pPr>
-            <w:r>
-              <w:rPr>
-                <w:b/>
+                <w:bCs/>
+                <w:lang w:val="en-CA"/>
+              </w:rPr>
+            </w:pPr>
+            <w:r>
+              <w:rPr>
+                <w:bCs/>
                 <w:lang w:val="en-CA"/>
               </w:rPr>
               <w:t>Active</w:t>
@@ -4142,13 +4139,13 @@
           <w:p>
             <w:pPr>
               <w:rPr>
-                <w:b/>
-                <w:lang w:val="en-CA"/>
-              </w:rPr>
-            </w:pPr>
-            <w:r>
-              <w:rPr>
-                <w:b/>
+                <w:bCs/>
+                <w:lang w:val="en-CA"/>
+              </w:rPr>
+            </w:pPr>
+            <w:r>
+              <w:rPr>
+                <w:bCs/>
                 <w:lang w:val="en-CA"/>
               </w:rPr>
               <w:t>Atlantic</w:t>
@@ -4176,13 +4173,13 @@
           <w:p>
             <w:pPr>
               <w:rPr>
-                <w:b/>
-                <w:lang w:val="en-CA"/>
-              </w:rPr>
-            </w:pPr>
-            <w:r>
-              <w:rPr>
-                <w:b/>
+                <w:bCs/>
+                <w:lang w:val="en-CA"/>
+              </w:rPr>
+            </w:pPr>
+            <w:r>
+              <w:rPr>
+                <w:bCs/>
                 <w:lang w:val="en-CA"/>
               </w:rPr>
               <w:t>DDE 261</w:t>
@@ -4208,13 +4205,13 @@
           <w:p>
             <w:pPr>
               <w:rPr>
-                <w:b/>
-                <w:lang w:val="en-CA"/>
-              </w:rPr>
-            </w:pPr>
-            <w:r>
-              <w:rPr>
-                <w:b/>
+                <w:bCs/>
+                <w:lang w:val="en-CA"/>
+              </w:rPr>
+            </w:pPr>
+            <w:r>
+              <w:rPr>
+                <w:bCs/>
                 <w:lang w:val="en-CA"/>
               </w:rPr>
               <w:t>Mackenzie</w:t>
@@ -4240,13 +4237,13 @@
           <w:p>
             <w:pPr>
               <w:rPr>
-                <w:b/>
-                <w:lang w:val="en-CA"/>
-              </w:rPr>
-            </w:pPr>
-            <w:r>
-              <w:rPr>
-                <w:b/>
+                <w:bCs/>
+                <w:lang w:val="en-CA"/>
+              </w:rPr>
+            </w:pPr>
+            <w:r>
+              <w:rPr>
+                <w:bCs/>
                 <w:lang w:val="en-CA"/>
               </w:rPr>
               <w:t>Mackenzie</w:t>
@@ -4272,13 +4269,13 @@
           <w:p>
             <w:pPr>
               <w:rPr>
-                <w:b/>
-                <w:lang w:val="en-CA"/>
-              </w:rPr>
-            </w:pPr>
-            <w:r>
-              <w:rPr>
-                <w:b/>
+                <w:bCs/>
+                <w:lang w:val="en-CA"/>
+              </w:rPr>
+            </w:pPr>
+            <w:r>
+              <w:rPr>
+                <w:bCs/>
                 <w:lang w:val="en-CA"/>
               </w:rPr>
               <w:t>Tied Up</w:t>
@@ -4304,13 +4301,13 @@
           <w:p>
             <w:pPr>
               <w:rPr>
-                <w:b/>
-                <w:lang w:val="en-CA"/>
-              </w:rPr>
-            </w:pPr>
-            <w:r>
-              <w:rPr>
-                <w:b/>
+                <w:bCs/>
+                <w:lang w:val="en-CA"/>
+              </w:rPr>
+            </w:pPr>
+            <w:r>
+              <w:rPr>
+                <w:bCs/>
                 <w:lang w:val="en-CA"/>
               </w:rPr>
               <w:t>Pacific</w:t>
@@ -4338,13 +4335,13 @@
           <w:p>
             <w:pPr>
               <w:rPr>
-                <w:b/>
-                <w:lang w:val="en-CA"/>
-              </w:rPr>
-            </w:pPr>
-            <w:r>
-              <w:rPr>
-                <w:b/>
+                <w:bCs/>
+                <w:lang w:val="en-CA"/>
+              </w:rPr>
+            </w:pPr>
+            <w:r>
+              <w:rPr>
+                <w:bCs/>
                 <w:lang w:val="en-CA"/>
               </w:rPr>
               <w:t>DDE 262</w:t>
@@ -4370,13 +4367,13 @@
           <w:p>
             <w:pPr>
               <w:rPr>
-                <w:b/>
-                <w:lang w:val="en-CA"/>
-              </w:rPr>
-            </w:pPr>
-            <w:r>
-              <w:rPr>
-                <w:b/>
+                <w:bCs/>
+                <w:lang w:val="en-CA"/>
+              </w:rPr>
+            </w:pPr>
+            <w:r>
+              <w:rPr>
+                <w:bCs/>
                 <w:lang w:val="en-CA"/>
               </w:rPr>
               <w:t>Mackenzie</w:t>
@@ -4402,13 +4399,13 @@
           <w:p>
             <w:pPr>
               <w:rPr>
-                <w:b/>
-                <w:lang w:val="en-CA"/>
-              </w:rPr>
-            </w:pPr>
-            <w:r>
-              <w:rPr>
-                <w:b/>
+                <w:bCs/>
+                <w:lang w:val="en-CA"/>
+              </w:rPr>
+            </w:pPr>
+            <w:r>
+              <w:rPr>
+                <w:bCs/>
                 <w:lang w:val="en-CA"/>
               </w:rPr>
               <w:t>Saskatchewan</w:t>
@@ -4434,13 +4431,13 @@
           <w:p>
             <w:pPr>
               <w:rPr>
-                <w:b/>
-                <w:lang w:val="en-CA"/>
-              </w:rPr>
-            </w:pPr>
-            <w:r>
-              <w:rPr>
-                <w:b/>
+                <w:bCs/>
+                <w:lang w:val="en-CA"/>
+              </w:rPr>
+            </w:pPr>
+            <w:r>
+              <w:rPr>
+                <w:bCs/>
                 <w:lang w:val="en-CA"/>
               </w:rPr>
               <w:t>Tied Up</w:t>
@@ -4466,13 +4463,13 @@
           <w:p>
             <w:pPr>
               <w:rPr>
-                <w:b/>
-                <w:lang w:val="en-CA"/>
-              </w:rPr>
-            </w:pPr>
-            <w:r>
-              <w:rPr>
-                <w:b/>
+                <w:bCs/>
+                <w:lang w:val="en-CA"/>
+              </w:rPr>
+            </w:pPr>
+            <w:r>
+              <w:rPr>
+                <w:bCs/>
                 <w:lang w:val="en-CA"/>
               </w:rPr>
               <w:t>Pacific</w:t>
@@ -4500,13 +4497,13 @@
           <w:p>
             <w:pPr>
               <w:rPr>
-                <w:b/>
-                <w:lang w:val="en-CA"/>
-              </w:rPr>
-            </w:pPr>
-            <w:r>
-              <w:rPr>
-                <w:b/>
+                <w:bCs/>
+                <w:lang w:val="en-CA"/>
+              </w:rPr>
+            </w:pPr>
+            <w:r>
+              <w:rPr>
+                <w:bCs/>
                 <w:lang w:val="en-CA"/>
               </w:rPr>
               <w:t>DDE 263</w:t>
@@ -4532,13 +4529,13 @@
           <w:p>
             <w:pPr>
               <w:rPr>
-                <w:b/>
-                <w:lang w:val="en-CA"/>
-              </w:rPr>
-            </w:pPr>
-            <w:r>
-              <w:rPr>
-                <w:b/>
+                <w:bCs/>
+                <w:lang w:val="en-CA"/>
+              </w:rPr>
+            </w:pPr>
+            <w:r>
+              <w:rPr>
+                <w:bCs/>
                 <w:lang w:val="en-CA"/>
               </w:rPr>
               <w:t>Mackenzie</w:t>
@@ -4564,13 +4561,13 @@
           <w:p>
             <w:pPr>
               <w:rPr>
-                <w:b/>
-                <w:lang w:val="en-CA"/>
-              </w:rPr>
-            </w:pPr>
-            <w:r>
-              <w:rPr>
-                <w:b/>
+                <w:bCs/>
+                <w:lang w:val="en-CA"/>
+              </w:rPr>
+            </w:pPr>
+            <w:r>
+              <w:rPr>
+                <w:bCs/>
                 <w:lang w:val="en-CA"/>
               </w:rPr>
               <w:t>Yukon</w:t>
@@ -4596,13 +4593,13 @@
           <w:p>
             <w:pPr>
               <w:rPr>
-                <w:b/>
-                <w:lang w:val="en-CA"/>
-              </w:rPr>
-            </w:pPr>
-            <w:r>
-              <w:rPr>
-                <w:b/>
+                <w:bCs/>
+                <w:lang w:val="en-CA"/>
+              </w:rPr>
+            </w:pPr>
+            <w:r>
+              <w:rPr>
+                <w:bCs/>
                 <w:lang w:val="en-CA"/>
               </w:rPr>
               <w:t>Tied Up</w:t>
@@ -4628,13 +4625,13 @@
           <w:p>
             <w:pPr>
               <w:rPr>
-                <w:b/>
-                <w:lang w:val="en-CA"/>
-              </w:rPr>
-            </w:pPr>
-            <w:r>
-              <w:rPr>
-                <w:b/>
+                <w:bCs/>
+                <w:lang w:val="en-CA"/>
+              </w:rPr>
+            </w:pPr>
+            <w:r>
+              <w:rPr>
+                <w:bCs/>
                 <w:lang w:val="en-CA"/>
               </w:rPr>
               <w:t>Pacific</w:t>
@@ -4662,13 +4659,13 @@
           <w:p>
             <w:pPr>
               <w:rPr>
-                <w:b/>
-                <w:lang w:val="en-CA"/>
-              </w:rPr>
-            </w:pPr>
-            <w:r>
-              <w:rPr>
-                <w:b/>
+                <w:bCs/>
+                <w:lang w:val="en-CA"/>
+              </w:rPr>
+            </w:pPr>
+            <w:r>
+              <w:rPr>
+                <w:bCs/>
                 <w:lang w:val="en-CA"/>
               </w:rPr>
               <w:t>DDE 264</w:t>
@@ -4694,13 +4691,13 @@
           <w:p>
             <w:pPr>
               <w:rPr>
-                <w:b/>
-                <w:lang w:val="en-CA"/>
-              </w:rPr>
-            </w:pPr>
-            <w:r>
-              <w:rPr>
-                <w:b/>
+                <w:bCs/>
+                <w:lang w:val="en-CA"/>
+              </w:rPr>
+            </w:pPr>
+            <w:r>
+              <w:rPr>
+                <w:bCs/>
                 <w:lang w:val="en-CA"/>
               </w:rPr>
               <w:t>Mackenzie</w:t>
@@ -4726,14 +4723,14 @@
           <w:p>
             <w:pPr>
               <w:rPr>
-                <w:b/>
+                <w:bCs/>
                 <w:lang w:val="en-CA"/>
               </w:rPr>
             </w:pPr>
             <w:proofErr w:type="gramStart"/>
             <w:r>
               <w:rPr>
-                <w:b/>
+                <w:bCs/>
                 <w:lang w:val="en-CA"/>
               </w:rPr>
               <w:t>Qu‘</w:t>
@@ -4741,7 +4738,7 @@
             <w:proofErr w:type="gramEnd"/>
             <w:r>
               <w:rPr>
-                <w:b/>
+                <w:bCs/>
                 <w:lang w:val="en-CA"/>
               </w:rPr>
               <w:t>Appelle</w:t>
@@ -4767,13 +4764,13 @@
           <w:p>
             <w:pPr>
               <w:rPr>
-                <w:b/>
-                <w:lang w:val="en-CA"/>
-              </w:rPr>
-            </w:pPr>
-            <w:r>
-              <w:rPr>
-                <w:b/>
+                <w:bCs/>
+                <w:lang w:val="en-CA"/>
+              </w:rPr>
+            </w:pPr>
+            <w:r>
+              <w:rPr>
+                <w:bCs/>
                 <w:lang w:val="en-CA"/>
               </w:rPr>
               <w:t>Tied Up</w:t>
@@ -4799,13 +4796,13 @@
           <w:p>
             <w:pPr>
               <w:rPr>
-                <w:b/>
-                <w:lang w:val="en-CA"/>
-              </w:rPr>
-            </w:pPr>
-            <w:r>
-              <w:rPr>
-                <w:b/>
+                <w:bCs/>
+                <w:lang w:val="en-CA"/>
+              </w:rPr>
+            </w:pPr>
+            <w:r>
+              <w:rPr>
+                <w:bCs/>
                 <w:lang w:val="en-CA"/>
               </w:rPr>
               <w:t>Pacific</w:t>
@@ -4833,13 +4830,13 @@
           <w:p>
             <w:pPr>
               <w:rPr>
-                <w:b/>
-                <w:lang w:val="en-CA"/>
-              </w:rPr>
-            </w:pPr>
-            <w:r>
-              <w:rPr>
-                <w:b/>
+                <w:bCs/>
+                <w:lang w:val="en-CA"/>
+              </w:rPr>
+            </w:pPr>
+            <w:r>
+              <w:rPr>
+                <w:bCs/>
                 <w:lang w:val="en-CA"/>
               </w:rPr>
               <w:t>DDE 236</w:t>
@@ -4865,13 +4862,13 @@
           <w:p>
             <w:pPr>
               <w:rPr>
-                <w:b/>
-                <w:lang w:val="en-CA"/>
-              </w:rPr>
-            </w:pPr>
-            <w:r>
-              <w:rPr>
-                <w:b/>
+                <w:bCs/>
+                <w:lang w:val="en-CA"/>
+              </w:rPr>
+            </w:pPr>
+            <w:r>
+              <w:rPr>
+                <w:bCs/>
                 <w:lang w:val="en-CA"/>
               </w:rPr>
               <w:t>Imp Restigouche</w:t>
@@ -4897,13 +4894,13 @@
           <w:p>
             <w:pPr>
               <w:rPr>
-                <w:b/>
-                <w:lang w:val="en-CA"/>
-              </w:rPr>
-            </w:pPr>
-            <w:r>
-              <w:rPr>
-                <w:b/>
+                <w:bCs/>
+                <w:lang w:val="en-CA"/>
+              </w:rPr>
+            </w:pPr>
+            <w:r>
+              <w:rPr>
+                <w:bCs/>
                 <w:lang w:val="en-CA"/>
               </w:rPr>
               <w:t>Gatineau</w:t>
@@ -4929,13 +4926,13 @@
           <w:p>
             <w:pPr>
               <w:rPr>
-                <w:b/>
-                <w:lang w:val="en-CA"/>
-              </w:rPr>
-            </w:pPr>
-            <w:r>
-              <w:rPr>
-                <w:b/>
+                <w:bCs/>
+                <w:lang w:val="en-CA"/>
+              </w:rPr>
+            </w:pPr>
+            <w:r>
+              <w:rPr>
+                <w:bCs/>
                 <w:lang w:val="en-CA"/>
               </w:rPr>
               <w:t>Active</w:t>
@@ -4961,13 +4958,13 @@
           <w:p>
             <w:pPr>
               <w:rPr>
-                <w:b/>
-                <w:lang w:val="en-CA"/>
-              </w:rPr>
-            </w:pPr>
-            <w:r>
-              <w:rPr>
-                <w:b/>
+                <w:bCs/>
+                <w:lang w:val="en-CA"/>
+              </w:rPr>
+            </w:pPr>
+            <w:r>
+              <w:rPr>
+                <w:bCs/>
                 <w:lang w:val="en-CA"/>
               </w:rPr>
               <w:t>Pacific</w:t>
@@ -4995,13 +4992,13 @@
           <w:p>
             <w:pPr>
               <w:rPr>
-                <w:b/>
-                <w:lang w:val="en-CA"/>
-              </w:rPr>
-            </w:pPr>
-            <w:r>
-              <w:rPr>
-                <w:b/>
+                <w:bCs/>
+                <w:lang w:val="en-CA"/>
+              </w:rPr>
+            </w:pPr>
+            <w:r>
+              <w:rPr>
+                <w:bCs/>
                 <w:lang w:val="en-CA"/>
               </w:rPr>
               <w:t>DDE 257</w:t>
@@ -5027,13 +5024,13 @@
           <w:p>
             <w:pPr>
               <w:rPr>
-                <w:b/>
-                <w:lang w:val="en-CA"/>
-              </w:rPr>
-            </w:pPr>
-            <w:r>
-              <w:rPr>
-                <w:b/>
+                <w:bCs/>
+                <w:lang w:val="en-CA"/>
+              </w:rPr>
+            </w:pPr>
+            <w:r>
+              <w:rPr>
+                <w:bCs/>
                 <w:lang w:val="en-CA"/>
               </w:rPr>
               <w:t>Imp Restigouche</w:t>
@@ -5059,13 +5056,13 @@
           <w:p>
             <w:pPr>
               <w:rPr>
-                <w:b/>
-                <w:lang w:val="en-CA"/>
-              </w:rPr>
-            </w:pPr>
-            <w:r>
-              <w:rPr>
-                <w:b/>
+                <w:bCs/>
+                <w:lang w:val="en-CA"/>
+              </w:rPr>
+            </w:pPr>
+            <w:r>
+              <w:rPr>
+                <w:bCs/>
                 <w:lang w:val="en-CA"/>
               </w:rPr>
               <w:t>Restigouche</w:t>
@@ -5091,13 +5088,13 @@
           <w:p>
             <w:pPr>
               <w:rPr>
-                <w:b/>
-                <w:lang w:val="en-CA"/>
-              </w:rPr>
-            </w:pPr>
-            <w:r>
-              <w:rPr>
-                <w:b/>
+                <w:bCs/>
+                <w:lang w:val="en-CA"/>
+              </w:rPr>
+            </w:pPr>
+            <w:r>
+              <w:rPr>
+                <w:bCs/>
                 <w:lang w:val="en-CA"/>
               </w:rPr>
               <w:t>Active</w:t>
@@ -5123,13 +5120,13 @@
           <w:p>
             <w:pPr>
               <w:rPr>
-                <w:b/>
-                <w:lang w:val="en-CA"/>
-              </w:rPr>
-            </w:pPr>
-            <w:r>
-              <w:rPr>
-                <w:b/>
+                <w:bCs/>
+                <w:lang w:val="en-CA"/>
+              </w:rPr>
+            </w:pPr>
+            <w:r>
+              <w:rPr>
+                <w:bCs/>
                 <w:lang w:val="en-CA"/>
               </w:rPr>
               <w:t>Pacific</w:t>
@@ -5157,13 +5154,13 @@
           <w:p>
             <w:pPr>
               <w:rPr>
-                <w:b/>
-                <w:lang w:val="en-CA"/>
-              </w:rPr>
-            </w:pPr>
-            <w:r>
-              <w:rPr>
-                <w:b/>
+                <w:bCs/>
+                <w:lang w:val="en-CA"/>
+              </w:rPr>
+            </w:pPr>
+            <w:r>
+              <w:rPr>
+                <w:bCs/>
                 <w:lang w:val="en-CA"/>
               </w:rPr>
               <w:t>DDE 258</w:t>
@@ -5189,13 +5186,13 @@
           <w:p>
             <w:pPr>
               <w:rPr>
-                <w:b/>
-                <w:lang w:val="en-CA"/>
-              </w:rPr>
-            </w:pPr>
-            <w:r>
-              <w:rPr>
-                <w:b/>
+                <w:bCs/>
+                <w:lang w:val="en-CA"/>
+              </w:rPr>
+            </w:pPr>
+            <w:r>
+              <w:rPr>
+                <w:bCs/>
                 <w:lang w:val="en-CA"/>
               </w:rPr>
               <w:t>Imp Restigouche</w:t>
@@ -5221,13 +5218,13 @@
           <w:p>
             <w:pPr>
               <w:rPr>
-                <w:b/>
-                <w:lang w:val="en-CA"/>
-              </w:rPr>
-            </w:pPr>
-            <w:r>
-              <w:rPr>
-                <w:b/>
+                <w:bCs/>
+                <w:lang w:val="en-CA"/>
+              </w:rPr>
+            </w:pPr>
+            <w:r>
+              <w:rPr>
+                <w:bCs/>
                 <w:lang w:val="en-CA"/>
               </w:rPr>
               <w:t>Kootenay</w:t>
@@ -5253,13 +5250,13 @@
           <w:p>
             <w:pPr>
               <w:rPr>
-                <w:b/>
-                <w:lang w:val="en-CA"/>
-              </w:rPr>
-            </w:pPr>
-            <w:r>
-              <w:rPr>
-                <w:b/>
+                <w:bCs/>
+                <w:lang w:val="en-CA"/>
+              </w:rPr>
+            </w:pPr>
+            <w:r>
+              <w:rPr>
+                <w:bCs/>
                 <w:lang w:val="en-CA"/>
               </w:rPr>
               <w:t>Active</w:t>
@@ -5285,13 +5282,13 @@
           <w:p>
             <w:pPr>
               <w:rPr>
-                <w:b/>
-                <w:lang w:val="en-CA"/>
-              </w:rPr>
-            </w:pPr>
-            <w:r>
-              <w:rPr>
-                <w:b/>
+                <w:bCs/>
+                <w:lang w:val="en-CA"/>
+              </w:rPr>
+            </w:pPr>
+            <w:r>
+              <w:rPr>
+                <w:bCs/>
                 <w:lang w:val="en-CA"/>
               </w:rPr>
               <w:t>Pacific</w:t>
@@ -5319,13 +5316,13 @@
           <w:p>
             <w:pPr>
               <w:rPr>
-                <w:b/>
-                <w:lang w:val="en-CA"/>
-              </w:rPr>
-            </w:pPr>
-            <w:r>
-              <w:rPr>
-                <w:b/>
+                <w:bCs/>
+                <w:lang w:val="en-CA"/>
+              </w:rPr>
+            </w:pPr>
+            <w:r>
+              <w:rPr>
+                <w:bCs/>
                 <w:lang w:val="en-CA"/>
               </w:rPr>
               <w:t>DDE 259</w:t>
@@ -5351,13 +5348,13 @@
           <w:p>
             <w:pPr>
               <w:rPr>
-                <w:b/>
-                <w:lang w:val="en-CA"/>
-              </w:rPr>
-            </w:pPr>
-            <w:r>
-              <w:rPr>
-                <w:b/>
+                <w:bCs/>
+                <w:lang w:val="en-CA"/>
+              </w:rPr>
+            </w:pPr>
+            <w:r>
+              <w:rPr>
+                <w:bCs/>
                 <w:lang w:val="en-CA"/>
               </w:rPr>
               <w:t>Imp Restigouche</w:t>
@@ -5383,13 +5380,13 @@
           <w:p>
             <w:pPr>
               <w:rPr>
-                <w:b/>
-                <w:lang w:val="en-CA"/>
-              </w:rPr>
-            </w:pPr>
-            <w:r>
-              <w:rPr>
-                <w:b/>
+                <w:bCs/>
+                <w:lang w:val="en-CA"/>
+              </w:rPr>
+            </w:pPr>
+            <w:r>
+              <w:rPr>
+                <w:bCs/>
                 <w:lang w:val="en-CA"/>
               </w:rPr>
               <w:t>Terra Nova</w:t>
@@ -5415,13 +5412,13 @@
           <w:p>
             <w:pPr>
               <w:rPr>
-                <w:b/>
-                <w:lang w:val="en-CA"/>
-              </w:rPr>
-            </w:pPr>
-            <w:r>
-              <w:rPr>
-                <w:b/>
+                <w:bCs/>
+                <w:lang w:val="en-CA"/>
+              </w:rPr>
+            </w:pPr>
+            <w:r>
+              <w:rPr>
+                <w:bCs/>
                 <w:lang w:val="en-CA"/>
               </w:rPr>
               <w:t>Active</w:t>
@@ -5447,13 +5444,13 @@
           <w:p>
             <w:pPr>
               <w:rPr>
-                <w:b/>
-                <w:lang w:val="en-CA"/>
-              </w:rPr>
-            </w:pPr>
-            <w:r>
-              <w:rPr>
-                <w:b/>
+                <w:bCs/>
+                <w:lang w:val="en-CA"/>
+              </w:rPr>
+            </w:pPr>
+            <w:r>
+              <w:rPr>
+                <w:bCs/>
                 <w:lang w:val="en-CA"/>
               </w:rPr>
               <w:t>Pacific</w:t>
@@ -5481,13 +5478,13 @@
           <w:p>
             <w:pPr>
               <w:rPr>
-                <w:b/>
-                <w:lang w:val="en-CA"/>
-              </w:rPr>
-            </w:pPr>
-            <w:r>
-              <w:rPr>
-                <w:b/>
+                <w:bCs/>
+                <w:lang w:val="en-CA"/>
+              </w:rPr>
+            </w:pPr>
+            <w:r>
+              <w:rPr>
+                <w:bCs/>
                 <w:lang w:val="en-CA"/>
               </w:rPr>
               <w:t>DDH 207</w:t>
@@ -5513,13 +5510,13 @@
           <w:p>
             <w:pPr>
               <w:rPr>
-                <w:b/>
-                <w:lang w:val="en-CA"/>
-              </w:rPr>
-            </w:pPr>
-            <w:r>
-              <w:rPr>
-                <w:b/>
+                <w:bCs/>
+                <w:lang w:val="en-CA"/>
+              </w:rPr>
+            </w:pPr>
+            <w:r>
+              <w:rPr>
+                <w:bCs/>
                 <w:lang w:val="en-CA"/>
               </w:rPr>
               <w:t>St Laurent</w:t>
@@ -5545,13 +5542,13 @@
           <w:p>
             <w:pPr>
               <w:rPr>
-                <w:b/>
-                <w:lang w:val="en-CA"/>
-              </w:rPr>
-            </w:pPr>
-            <w:r>
-              <w:rPr>
-                <w:b/>
+                <w:bCs/>
+                <w:lang w:val="en-CA"/>
+              </w:rPr>
+            </w:pPr>
+            <w:r>
+              <w:rPr>
+                <w:bCs/>
                 <w:lang w:val="en-CA"/>
               </w:rPr>
               <w:t>Skeena</w:t>
@@ -5577,13 +5574,13 @@
           <w:p>
             <w:pPr>
               <w:rPr>
-                <w:b/>
-                <w:lang w:val="en-CA"/>
-              </w:rPr>
-            </w:pPr>
-            <w:r>
-              <w:rPr>
-                <w:b/>
+                <w:bCs/>
+                <w:lang w:val="en-CA"/>
+              </w:rPr>
+            </w:pPr>
+            <w:r>
+              <w:rPr>
+                <w:bCs/>
                 <w:lang w:val="en-CA"/>
               </w:rPr>
               <w:t>Active</w:t>
@@ -5609,13 +5606,13 @@
           <w:p>
             <w:pPr>
               <w:rPr>
-                <w:b/>
-                <w:lang w:val="en-CA"/>
-              </w:rPr>
-            </w:pPr>
-            <w:r>
-              <w:rPr>
-                <w:b/>
+                <w:bCs/>
+                <w:lang w:val="en-CA"/>
+              </w:rPr>
+            </w:pPr>
+            <w:r>
+              <w:rPr>
+                <w:bCs/>
                 <w:lang w:val="en-CA"/>
               </w:rPr>
               <w:t>Atlantic</w:t>
@@ -5643,13 +5640,13 @@
           <w:p>
             <w:pPr>
               <w:rPr>
-                <w:b/>
-                <w:lang w:val="en-CA"/>
-              </w:rPr>
-            </w:pPr>
-            <w:r>
-              <w:rPr>
-                <w:b/>
+                <w:bCs/>
+                <w:lang w:val="en-CA"/>
+              </w:rPr>
+            </w:pPr>
+            <w:r>
+              <w:rPr>
+                <w:bCs/>
                 <w:lang w:val="en-CA"/>
               </w:rPr>
               <w:t>DDH 229</w:t>
@@ -5675,13 +5672,13 @@
           <w:p>
             <w:pPr>
               <w:rPr>
-                <w:b/>
-                <w:lang w:val="en-CA"/>
-              </w:rPr>
-            </w:pPr>
-            <w:r>
-              <w:rPr>
-                <w:b/>
+                <w:bCs/>
+                <w:lang w:val="en-CA"/>
+              </w:rPr>
+            </w:pPr>
+            <w:r>
+              <w:rPr>
+                <w:bCs/>
                 <w:lang w:val="en-CA"/>
               </w:rPr>
               <w:t>St Laurent</w:t>
@@ -5707,13 +5704,13 @@
           <w:p>
             <w:pPr>
               <w:rPr>
-                <w:b/>
-                <w:lang w:val="en-CA"/>
-              </w:rPr>
-            </w:pPr>
-            <w:r>
-              <w:rPr>
-                <w:b/>
+                <w:bCs/>
+                <w:lang w:val="en-CA"/>
+              </w:rPr>
+            </w:pPr>
+            <w:r>
+              <w:rPr>
+                <w:bCs/>
                 <w:lang w:val="en-CA"/>
               </w:rPr>
               <w:t>Ottawa</w:t>
@@ -5739,13 +5736,13 @@
           <w:p>
             <w:pPr>
               <w:rPr>
-                <w:b/>
-                <w:lang w:val="en-CA"/>
-              </w:rPr>
-            </w:pPr>
-            <w:r>
-              <w:rPr>
-                <w:b/>
+                <w:bCs/>
+                <w:lang w:val="en-CA"/>
+              </w:rPr>
+            </w:pPr>
+            <w:r>
+              <w:rPr>
+                <w:bCs/>
                 <w:lang w:val="en-CA"/>
               </w:rPr>
               <w:t>Tied Up</w:t>
@@ -5771,13 +5768,13 @@
           <w:p>
             <w:pPr>
               <w:rPr>
-                <w:b/>
-                <w:lang w:val="en-CA"/>
-              </w:rPr>
-            </w:pPr>
-            <w:r>
-              <w:rPr>
-                <w:b/>
+                <w:bCs/>
+                <w:lang w:val="en-CA"/>
+              </w:rPr>
+            </w:pPr>
+            <w:r>
+              <w:rPr>
+                <w:bCs/>
                 <w:lang w:val="en-CA"/>
               </w:rPr>
               <w:t>Atlantic</w:t>
@@ -5805,13 +5802,13 @@
           <w:p>
             <w:pPr>
               <w:rPr>
-                <w:b/>
-                <w:lang w:val="en-CA"/>
-              </w:rPr>
-            </w:pPr>
-            <w:r>
-              <w:rPr>
-                <w:b/>
+                <w:bCs/>
+                <w:lang w:val="en-CA"/>
+              </w:rPr>
+            </w:pPr>
+            <w:r>
+              <w:rPr>
+                <w:bCs/>
                 <w:lang w:val="en-CA"/>
               </w:rPr>
               <w:t>DDH 230</w:t>
@@ -5837,13 +5834,13 @@
           <w:p>
             <w:pPr>
               <w:rPr>
-                <w:b/>
-                <w:lang w:val="en-CA"/>
-              </w:rPr>
-            </w:pPr>
-            <w:r>
-              <w:rPr>
-                <w:b/>
+                <w:bCs/>
+                <w:lang w:val="en-CA"/>
+              </w:rPr>
+            </w:pPr>
+            <w:r>
+              <w:rPr>
+                <w:bCs/>
                 <w:lang w:val="en-CA"/>
               </w:rPr>
               <w:t>St Laurent</w:t>
@@ -5869,14 +5866,14 @@
           <w:p>
             <w:pPr>
               <w:rPr>
-                <w:b/>
+                <w:bCs/>
                 <w:lang w:val="en-CA"/>
               </w:rPr>
             </w:pPr>
             <w:proofErr w:type="spellStart"/>
             <w:r>
               <w:rPr>
-                <w:b/>
+                <w:bCs/>
                 <w:lang w:val="en-CA"/>
               </w:rPr>
               <w:t>Margaree</w:t>
@@ -5903,13 +5900,13 @@
           <w:p>
             <w:pPr>
               <w:rPr>
-                <w:b/>
-                <w:lang w:val="en-CA"/>
-              </w:rPr>
-            </w:pPr>
-            <w:r>
-              <w:rPr>
-                <w:b/>
+                <w:bCs/>
+                <w:lang w:val="en-CA"/>
+              </w:rPr>
+            </w:pPr>
+            <w:r>
+              <w:rPr>
+                <w:bCs/>
                 <w:lang w:val="en-CA"/>
               </w:rPr>
               <w:t>Tied Up</w:t>
@@ -5935,13 +5932,13 @@
           <w:p>
             <w:pPr>
               <w:rPr>
-                <w:b/>
-                <w:lang w:val="en-CA"/>
-              </w:rPr>
-            </w:pPr>
-            <w:r>
-              <w:rPr>
-                <w:b/>
+                <w:bCs/>
+                <w:lang w:val="en-CA"/>
+              </w:rPr>
+            </w:pPr>
+            <w:r>
+              <w:rPr>
+                <w:bCs/>
                 <w:lang w:val="en-CA"/>
               </w:rPr>
               <w:t>Atlantic</w:t>
@@ -5969,13 +5966,13 @@
           <w:p>
             <w:pPr>
               <w:rPr>
-                <w:b/>
-                <w:lang w:val="en-CA"/>
-              </w:rPr>
-            </w:pPr>
-            <w:r>
-              <w:rPr>
-                <w:b/>
+                <w:bCs/>
+                <w:lang w:val="en-CA"/>
+              </w:rPr>
+            </w:pPr>
+            <w:r>
+              <w:rPr>
+                <w:bCs/>
                 <w:lang w:val="en-CA"/>
               </w:rPr>
               <w:t>DDH 233</w:t>
@@ -6001,13 +5998,13 @@
           <w:p>
             <w:pPr>
               <w:rPr>
-                <w:b/>
-                <w:lang w:val="en-CA"/>
-              </w:rPr>
-            </w:pPr>
-            <w:r>
-              <w:rPr>
-                <w:b/>
+                <w:bCs/>
+                <w:lang w:val="en-CA"/>
+              </w:rPr>
+            </w:pPr>
+            <w:r>
+              <w:rPr>
+                <w:bCs/>
                 <w:lang w:val="en-CA"/>
               </w:rPr>
               <w:t>St Laurent</w:t>
@@ -6033,13 +6030,13 @@
           <w:p>
             <w:pPr>
               <w:rPr>
-                <w:b/>
-                <w:lang w:val="en-CA"/>
-              </w:rPr>
-            </w:pPr>
-            <w:r>
-              <w:rPr>
-                <w:b/>
+                <w:bCs/>
+                <w:lang w:val="en-CA"/>
+              </w:rPr>
+            </w:pPr>
+            <w:r>
+              <w:rPr>
+                <w:bCs/>
                 <w:lang w:val="en-CA"/>
               </w:rPr>
               <w:t>Fraser</w:t>
@@ -6065,13 +6062,13 @@
           <w:p>
             <w:pPr>
               <w:rPr>
-                <w:b/>
-                <w:lang w:val="en-CA"/>
-              </w:rPr>
-            </w:pPr>
-            <w:r>
-              <w:rPr>
-                <w:b/>
+                <w:bCs/>
+                <w:lang w:val="en-CA"/>
+              </w:rPr>
+            </w:pPr>
+            <w:r>
+              <w:rPr>
+                <w:bCs/>
                 <w:lang w:val="en-CA"/>
               </w:rPr>
               <w:t>Active</w:t>
@@ -6097,13 +6094,13 @@
           <w:p>
             <w:pPr>
               <w:rPr>
-                <w:b/>
-                <w:lang w:val="en-CA"/>
-              </w:rPr>
-            </w:pPr>
-            <w:r>
-              <w:rPr>
-                <w:b/>
+                <w:bCs/>
+                <w:lang w:val="en-CA"/>
+              </w:rPr>
+            </w:pPr>
+            <w:r>
+              <w:rPr>
+                <w:bCs/>
                 <w:lang w:val="en-CA"/>
               </w:rPr>
               <w:t>Atlantic</w:t>
@@ -6122,9 +6119,8 @@
           <w:noProof/>
           <w:lang w:val="en-CA" w:eastAsia="en-CA"/>
         </w:rPr>
-        <w:lastRenderedPageBreak/>
         <w:drawing>
-          <wp:inline distT="0" distB="0" distL="0" distR="0" wp14:anchorId="61A74863" wp14:editId="6990D94D">
+          <wp:inline distT="0" distB="0" distL="0" distR="0" wp14:anchorId="4457E34E" wp14:editId="7AB7EE11">
             <wp:extent cx="4600575" cy="3266408"/>
             <wp:effectExtent l="0" t="0" r="0" b="0"/>
             <wp:docPr id="3" name="Picture 3"/>
@@ -6185,7 +6181,7 @@
           <w:lang w:val="en-CA" w:eastAsia="en-CA"/>
         </w:rPr>
         <w:drawing>
-          <wp:inline distT="0" distB="0" distL="0" distR="0" wp14:anchorId="1269DE09" wp14:editId="0277A9E8">
+          <wp:inline distT="0" distB="0" distL="0" distR="0" wp14:anchorId="7D34EDFF" wp14:editId="729B3829">
             <wp:extent cx="4591050" cy="2685831"/>
             <wp:effectExtent l="0" t="0" r="0" b="635"/>
             <wp:docPr id="2" name="Picture 2"/>
@@ -6251,9 +6247,8 @@
           <w:noProof/>
           <w:lang w:val="en-CA" w:eastAsia="en-CA"/>
         </w:rPr>
-        <w:lastRenderedPageBreak/>
         <w:drawing>
-          <wp:inline distT="0" distB="0" distL="0" distR="0" wp14:anchorId="3D746140" wp14:editId="34C3A1F4">
+          <wp:inline distT="0" distB="0" distL="0" distR="0" wp14:anchorId="47C665B8" wp14:editId="2139222E">
             <wp:extent cx="5943600" cy="5107940"/>
             <wp:effectExtent l="0" t="0" r="0" b="0"/>
             <wp:docPr id="17" name="Picture 17"/>
@@ -6326,9 +6321,8 @@
           <w:szCs w:val="21"/>
           <w:lang w:val="en-CA" w:eastAsia="en-CA"/>
         </w:rPr>
-        <w:lastRenderedPageBreak/>
         <w:drawing>
-          <wp:inline distT="0" distB="0" distL="0" distR="0">
+          <wp:inline distT="0" distB="0" distL="0" distR="0" wp14:anchorId="27E10C7D" wp14:editId="7FA8DFB6">
             <wp:extent cx="5400675" cy="3240405"/>
             <wp:effectExtent l="0" t="0" r="9525" b="0"/>
             <wp:docPr id="23" name="Picture 23"/>
@@ -7081,9 +7075,8 @@
           <w:noProof/>
           <w:lang w:val="en-CA" w:eastAsia="en-CA"/>
         </w:rPr>
-        <w:lastRenderedPageBreak/>
         <w:drawing>
-          <wp:inline distT="0" distB="0" distL="0" distR="0" wp14:anchorId="38ABD934" wp14:editId="33B866B3">
+          <wp:inline distT="0" distB="0" distL="0" distR="0" wp14:anchorId="0C9B5430" wp14:editId="3DF96DB6">
             <wp:extent cx="5327374" cy="3924499"/>
             <wp:effectExtent l="0" t="0" r="6985" b="0"/>
             <wp:docPr id="22" name="Picture 22"/>
@@ -7138,7 +7131,7 @@
           <w:lang w:val="en-CA" w:eastAsia="en-CA"/>
         </w:rPr>
         <w:drawing>
-          <wp:inline distT="0" distB="0" distL="0" distR="0" wp14:anchorId="2B525573" wp14:editId="10A4EB9B">
+          <wp:inline distT="0" distB="0" distL="0" distR="0" wp14:anchorId="24F2A268" wp14:editId="0B4D279B">
             <wp:extent cx="5905500" cy="3324225"/>
             <wp:effectExtent l="0" t="0" r="0" b="9525"/>
             <wp:docPr id="24" name="Picture 24"/>
@@ -7179,8 +7172,6 @@
           </wp:inline>
         </w:drawing>
       </w:r>
-      <w:bookmarkStart w:id="0" w:name="_GoBack"/>
-      <w:bookmarkEnd w:id="0"/>
       <w:r>
         <w:rPr>
           <w:b/>
@@ -7223,11 +7214,7 @@
         <w:t>and were ready for another decade of service.</w:t>
       </w:r>
       <w:r>
-        <w:t xml:space="preserve"> Ojibwa was built to Royal Navy (RN) standards and modified before commissioning while the </w:t>
-      </w:r>
-      <w:r>
-        <w:lastRenderedPageBreak/>
-        <w:t xml:space="preserve">other two were built from the keel up as Canadian Boats. Historically two more O-Boats were acquired but not commissioned: HMS Olympus for training and HMS Osiris for spare parts. While the Olympus arrived in 1989, Osiris remains in service with the RN. All three </w:t>
+        <w:t xml:space="preserve"> Ojibwa was built to Royal Navy (RN) standards and modified before commissioning while the other two were built from the keel up as Canadian Boats. Historically two more O-Boats were acquired but not commissioned: HMS Olympus for training and HMS Osiris for spare parts. While the Olympus arrived in 1989, Osiris remains in service with the RN. All three </w:t>
       </w:r>
       <w:r>
         <w:t xml:space="preserve">active </w:t>
@@ -7877,7 +7864,7 @@
 </file>
 
 <file path=word/styles.xml><?xml version="1.0" encoding="utf-8"?>
-<w:styles xmlns:mc="http://schemas.openxmlformats.org/markup-compatibility/2006" xmlns:r="http://schemas.openxmlformats.org/officeDocument/2006/relationships" xmlns:w="http://schemas.openxmlformats.org/wordprocessingml/2006/main" xmlns:w14="http://schemas.microsoft.com/office/word/2010/wordml" xmlns:w15="http://schemas.microsoft.com/office/word/2012/wordml" xmlns:w16se="http://schemas.microsoft.com/office/word/2015/wordml/symex" mc:Ignorable="w14 w15 w16se">
+<w:styles xmlns:mc="http://schemas.openxmlformats.org/markup-compatibility/2006" xmlns:r="http://schemas.openxmlformats.org/officeDocument/2006/relationships" xmlns:w="http://schemas.openxmlformats.org/wordprocessingml/2006/main" xmlns:w14="http://schemas.microsoft.com/office/word/2010/wordml" xmlns:w15="http://schemas.microsoft.com/office/word/2012/wordml" xmlns:w16cex="http://schemas.microsoft.com/office/word/2018/wordml/cex" xmlns:w16cid="http://schemas.microsoft.com/office/word/2016/wordml/cid" xmlns:w16="http://schemas.microsoft.com/office/word/2018/wordml" xmlns:w16se="http://schemas.microsoft.com/office/word/2015/wordml/symex" mc:Ignorable="w14 w15 w16se w16cid w16 w16cex">
   <w:docDefaults>
     <w:rPrDefault>
       <w:rPr>
@@ -7893,7 +7880,7 @@
       </w:pPr>
     </w:pPrDefault>
   </w:docDefaults>
-  <w:latentStyles w:defLockedState="0" w:defUIPriority="99" w:defSemiHidden="0" w:defUnhideWhenUsed="0" w:defQFormat="0" w:count="372">
+  <w:latentStyles w:defLockedState="0" w:defUIPriority="99" w:defSemiHidden="0" w:defUnhideWhenUsed="0" w:defQFormat="0" w:count="376">
     <w:lsdException w:name="Normal" w:uiPriority="0" w:qFormat="1"/>
     <w:lsdException w:name="heading 1" w:uiPriority="9" w:qFormat="1"/>
     <w:lsdException w:name="heading 2" w:semiHidden="1" w:uiPriority="9" w:unhideWhenUsed="1" w:qFormat="1"/>
@@ -7999,7 +7986,6 @@
     <w:lsdException w:name="HTML Sample" w:semiHidden="1" w:unhideWhenUsed="1"/>
     <w:lsdException w:name="HTML Typewriter" w:semiHidden="1" w:unhideWhenUsed="1"/>
     <w:lsdException w:name="HTML Variable" w:semiHidden="1" w:unhideWhenUsed="1"/>
-    <w:lsdException w:name="Normal Table" w:semiHidden="1" w:unhideWhenUsed="1"/>
     <w:lsdException w:name="annotation subject" w:semiHidden="1" w:unhideWhenUsed="1"/>
     <w:lsdException w:name="No List" w:semiHidden="1" w:unhideWhenUsed="1"/>
     <w:lsdException w:name="Outline List 1" w:semiHidden="1" w:unhideWhenUsed="1"/>
@@ -8043,10 +8029,8 @@
     <w:lsdException w:name="Table Elegant" w:semiHidden="1" w:unhideWhenUsed="1"/>
     <w:lsdException w:name="Table Professional" w:semiHidden="1" w:unhideWhenUsed="1"/>
     <w:lsdException w:name="Table Subtle 1" w:semiHidden="1" w:unhideWhenUsed="1"/>
-    <w:lsdException w:name="Table Subtle 2" w:semiHidden="1" w:unhideWhenUsed="1"/>
     <w:lsdException w:name="Table Web 1" w:semiHidden="1" w:unhideWhenUsed="1"/>
     <w:lsdException w:name="Table Web 2" w:semiHidden="1" w:unhideWhenUsed="1"/>
-    <w:lsdException w:name="Table Web 3" w:semiHidden="1" w:unhideWhenUsed="1"/>
     <w:lsdException w:name="Balloon Text" w:semiHidden="1" w:unhideWhenUsed="1"/>
     <w:lsdException w:name="Table Grid" w:uiPriority="39"/>
     <w:lsdException w:name="Table Theme" w:semiHidden="1" w:unhideWhenUsed="1"/>
@@ -8266,6 +8250,10 @@
     <w:lsdException w:name="List Table 6 Colorful Accent 6" w:uiPriority="51"/>
     <w:lsdException w:name="List Table 7 Colorful Accent 6" w:uiPriority="52"/>
     <w:lsdException w:name="Mention" w:semiHidden="1" w:unhideWhenUsed="1"/>
+    <w:lsdException w:name="Smart Hyperlink" w:semiHidden="1" w:unhideWhenUsed="1"/>
+    <w:lsdException w:name="Hashtag" w:semiHidden="1" w:unhideWhenUsed="1"/>
+    <w:lsdException w:name="Unresolved Mention" w:semiHidden="1" w:unhideWhenUsed="1"/>
+    <w:lsdException w:name="Smart Link" w:semiHidden="1" w:unhideWhenUsed="1"/>
   </w:latentStyles>
   <w:style w:type="paragraph" w:default="1" w:styleId="Normal">
     <w:name w:val="Normal"/>

</xml_diff>